<commit_message>
añadida informacion sobre giros en cap 4
</commit_message>
<xml_diff>
--- a/Memoria/Imagenes/Capitulo4/docRuta.docx
+++ b/Memoria/Imagenes/Capitulo4/docRuta.docx
@@ -17,7 +17,16 @@
           <w:sz w:val="28"/>
           <w:szCs w:val="28"/>
         </w:rPr>
-        <w:t>beacon34 beacon35 beacon36 beacon20 beacon21 beacon22 beacon23 beacon24 FINAL</w:t>
+        <w:t xml:space="preserve">beacon34 beacon35 beacon36 beacon20 beacon21 beacon22 beacon23 beacon24 </w:t>
+      </w:r>
+      <w:proofErr w:type="spellStart"/>
+      <w:r>
+        <w:rPr>
+          <w:color w:val="00B050"/>
+          <w:sz w:val="28"/>
+          <w:szCs w:val="28"/>
+        </w:rPr>
+        <w:t>FINAL</w:t>
       </w:r>
       <w:r>
         <w:rPr>
@@ -32,7 +41,16 @@
           <w:sz w:val="28"/>
           <w:szCs w:val="28"/>
         </w:rPr>
-        <w:t xml:space="preserve">Continua recto 20.0 metros. Luego </w:t>
+        <w:t>Continua</w:t>
+      </w:r>
+      <w:proofErr w:type="spellEnd"/>
+      <w:r>
+        <w:rPr>
+          <w:color w:val="0070C0"/>
+          <w:sz w:val="28"/>
+          <w:szCs w:val="28"/>
+        </w:rPr>
+        <w:t xml:space="preserve"> recto 20.0 metros. Luego </w:t>
       </w:r>
       <w:r>
         <w:rPr>
@@ -48,7 +66,25 @@
           <w:sz w:val="28"/>
           <w:szCs w:val="28"/>
         </w:rPr>
-        <w:t xml:space="preserve">ira a la izquierda.@Continua recto 10.0 metros. Luego </w:t>
+        <w:t xml:space="preserve">ira a la </w:t>
+      </w:r>
+      <w:proofErr w:type="spellStart"/>
+      <w:r>
+        <w:rPr>
+          <w:color w:val="0070C0"/>
+          <w:sz w:val="28"/>
+          <w:szCs w:val="28"/>
+        </w:rPr>
+        <w:t>izquierda.@Continua</w:t>
+      </w:r>
+      <w:proofErr w:type="spellEnd"/>
+      <w:r>
+        <w:rPr>
+          <w:color w:val="0070C0"/>
+          <w:sz w:val="28"/>
+          <w:szCs w:val="28"/>
+        </w:rPr>
+        <w:t xml:space="preserve"> recto 10.0 metros. Luego </w:t>
       </w:r>
       <w:r>
         <w:rPr>
@@ -64,7 +100,25 @@
           <w:sz w:val="28"/>
           <w:szCs w:val="28"/>
         </w:rPr>
-        <w:t xml:space="preserve">ira a la izquierda.@Continua recto 10.0 metros. Luego </w:t>
+        <w:t xml:space="preserve">ira a la </w:t>
+      </w:r>
+      <w:proofErr w:type="spellStart"/>
+      <w:r>
+        <w:rPr>
+          <w:color w:val="0070C0"/>
+          <w:sz w:val="28"/>
+          <w:szCs w:val="28"/>
+        </w:rPr>
+        <w:t>izquierda.@Continua</w:t>
+      </w:r>
+      <w:proofErr w:type="spellEnd"/>
+      <w:r>
+        <w:rPr>
+          <w:color w:val="0070C0"/>
+          <w:sz w:val="28"/>
+          <w:szCs w:val="28"/>
+        </w:rPr>
+        <w:t xml:space="preserve"> recto 10.0 metros. Luego </w:t>
       </w:r>
       <w:r>
         <w:rPr>
@@ -80,7 +134,25 @@
           <w:sz w:val="28"/>
           <w:szCs w:val="28"/>
         </w:rPr>
-        <w:t>ira a la izquierda.@Gira a la izquierda.</w:t>
+        <w:t xml:space="preserve">ira a la </w:t>
+      </w:r>
+      <w:proofErr w:type="spellStart"/>
+      <w:r>
+        <w:rPr>
+          <w:color w:val="0070C0"/>
+          <w:sz w:val="28"/>
+          <w:szCs w:val="28"/>
+        </w:rPr>
+        <w:t>izquierda.@Gira</w:t>
+      </w:r>
+      <w:proofErr w:type="spellEnd"/>
+      <w:r>
+        <w:rPr>
+          <w:color w:val="0070C0"/>
+          <w:sz w:val="28"/>
+          <w:szCs w:val="28"/>
+        </w:rPr>
+        <w:t xml:space="preserve"> a la izquierda.</w:t>
       </w:r>
       <w:r>
         <w:rPr>
@@ -90,13 +162,95 @@
         </w:rPr>
         <w:t xml:space="preserve"> </w:t>
       </w:r>
-      <w:r>
-        <w:rPr>
-          <w:color w:val="0070C0"/>
-          <w:sz w:val="28"/>
-          <w:szCs w:val="28"/>
-        </w:rPr>
-        <w:t>Luego continua recto 20.0 metros.@Continua recto 15.0 metros. Luego espera a la siguiente indicación.@Continua recto 10.0 metros. Luego espera a la siguiente indicación.@Continua recto 5.0 metros. Luego espera a la siguiente indicación.@Su destino está a la derecha. El recorrido ha finalizado.</w:t>
+      <w:proofErr w:type="gramStart"/>
+      <w:r>
+        <w:rPr>
+          <w:color w:val="0070C0"/>
+          <w:sz w:val="28"/>
+          <w:szCs w:val="28"/>
+        </w:rPr>
+        <w:t>Luego continua recto</w:t>
+      </w:r>
+      <w:proofErr w:type="gramEnd"/>
+      <w:r>
+        <w:rPr>
+          <w:color w:val="0070C0"/>
+          <w:sz w:val="28"/>
+          <w:szCs w:val="28"/>
+        </w:rPr>
+        <w:t xml:space="preserve"> 20.0 </w:t>
+      </w:r>
+      <w:proofErr w:type="spellStart"/>
+      <w:r>
+        <w:rPr>
+          <w:color w:val="0070C0"/>
+          <w:sz w:val="28"/>
+          <w:szCs w:val="28"/>
+        </w:rPr>
+        <w:t>metros.@Continua</w:t>
+      </w:r>
+      <w:proofErr w:type="spellEnd"/>
+      <w:r>
+        <w:rPr>
+          <w:color w:val="0070C0"/>
+          <w:sz w:val="28"/>
+          <w:szCs w:val="28"/>
+        </w:rPr>
+        <w:t xml:space="preserve"> recto 15.0 metros. Luego espera a la siguiente </w:t>
+      </w:r>
+      <w:proofErr w:type="spellStart"/>
+      <w:r>
+        <w:rPr>
+          <w:color w:val="0070C0"/>
+          <w:sz w:val="28"/>
+          <w:szCs w:val="28"/>
+        </w:rPr>
+        <w:t>indicación.@Continua</w:t>
+      </w:r>
+      <w:proofErr w:type="spellEnd"/>
+      <w:r>
+        <w:rPr>
+          <w:color w:val="0070C0"/>
+          <w:sz w:val="28"/>
+          <w:szCs w:val="28"/>
+        </w:rPr>
+        <w:t xml:space="preserve"> recto 10.0 metros. Luego espera a la siguiente </w:t>
+      </w:r>
+      <w:proofErr w:type="spellStart"/>
+      <w:r>
+        <w:rPr>
+          <w:color w:val="0070C0"/>
+          <w:sz w:val="28"/>
+          <w:szCs w:val="28"/>
+        </w:rPr>
+        <w:t>indicación.@Continua</w:t>
+      </w:r>
+      <w:proofErr w:type="spellEnd"/>
+      <w:r>
+        <w:rPr>
+          <w:color w:val="0070C0"/>
+          <w:sz w:val="28"/>
+          <w:szCs w:val="28"/>
+        </w:rPr>
+        <w:t xml:space="preserve"> recto 5.0 metros. Luego espera a la siguiente </w:t>
+      </w:r>
+      <w:proofErr w:type="spellStart"/>
+      <w:r>
+        <w:rPr>
+          <w:color w:val="0070C0"/>
+          <w:sz w:val="28"/>
+          <w:szCs w:val="28"/>
+        </w:rPr>
+        <w:t>indicación.@Su</w:t>
+      </w:r>
+      <w:proofErr w:type="spellEnd"/>
+      <w:r>
+        <w:rPr>
+          <w:color w:val="0070C0"/>
+          <w:sz w:val="28"/>
+          <w:szCs w:val="28"/>
+        </w:rPr>
+        <w:t xml:space="preserve"> destino está a la derecha. El recorrido ha finalizado.</w:t>
       </w:r>
       <w:r>
         <w:rPr>
@@ -105,6 +259,7 @@
         </w:rPr>
         <w:t>|</w:t>
       </w:r>
+      <w:proofErr w:type="spellStart"/>
       <w:r>
         <w:rPr>
           <w:color w:val="7030A0"/>
@@ -126,7 +281,124 @@
           <w:sz w:val="28"/>
           <w:szCs w:val="28"/>
         </w:rPr>
-        <w:t>Información adicional: secretaria (medida ancho)@Información adicional: interseccion y conserjeria (necesitara medida de ancho y de largo)@Información adicional: salon de actos (necesitara medida de ancho y largo)@Información adicional: interseccion,aula 1 y hay banios (medida largo). Hay dos peque</w:t>
+        <w:t>Información</w:t>
+      </w:r>
+      <w:proofErr w:type="spellEnd"/>
+      <w:r>
+        <w:rPr>
+          <w:color w:val="3B3838" w:themeColor="background2" w:themeShade="40"/>
+          <w:sz w:val="28"/>
+          <w:szCs w:val="28"/>
+        </w:rPr>
+        <w:t xml:space="preserve"> adicional: secretaria (</w:t>
+      </w:r>
+      <w:proofErr w:type="gramStart"/>
+      <w:r>
+        <w:rPr>
+          <w:color w:val="3B3838" w:themeColor="background2" w:themeShade="40"/>
+          <w:sz w:val="28"/>
+          <w:szCs w:val="28"/>
+        </w:rPr>
+        <w:t>medida ancho</w:t>
+      </w:r>
+      <w:proofErr w:type="gramEnd"/>
+      <w:r>
+        <w:rPr>
+          <w:color w:val="3B3838" w:themeColor="background2" w:themeShade="40"/>
+          <w:sz w:val="28"/>
+          <w:szCs w:val="28"/>
+        </w:rPr>
+        <w:t xml:space="preserve">)@Información adicional: </w:t>
+      </w:r>
+      <w:proofErr w:type="spellStart"/>
+      <w:r>
+        <w:rPr>
+          <w:color w:val="3B3838" w:themeColor="background2" w:themeShade="40"/>
+          <w:sz w:val="28"/>
+          <w:szCs w:val="28"/>
+        </w:rPr>
+        <w:t>interseccion</w:t>
+      </w:r>
+      <w:proofErr w:type="spellEnd"/>
+      <w:r>
+        <w:rPr>
+          <w:color w:val="3B3838" w:themeColor="background2" w:themeShade="40"/>
+          <w:sz w:val="28"/>
+          <w:szCs w:val="28"/>
+        </w:rPr>
+        <w:t xml:space="preserve"> y </w:t>
+      </w:r>
+      <w:proofErr w:type="spellStart"/>
+      <w:r>
+        <w:rPr>
+          <w:color w:val="3B3838" w:themeColor="background2" w:themeShade="40"/>
+          <w:sz w:val="28"/>
+          <w:szCs w:val="28"/>
+        </w:rPr>
+        <w:t>conserjeria</w:t>
+      </w:r>
+      <w:proofErr w:type="spellEnd"/>
+      <w:r>
+        <w:rPr>
+          <w:color w:val="3B3838" w:themeColor="background2" w:themeShade="40"/>
+          <w:sz w:val="28"/>
+          <w:szCs w:val="28"/>
+        </w:rPr>
+        <w:t xml:space="preserve"> (necesitara medida de ancho y de largo)@Información adicional: </w:t>
+      </w:r>
+      <w:proofErr w:type="spellStart"/>
+      <w:r>
+        <w:rPr>
+          <w:color w:val="3B3838" w:themeColor="background2" w:themeShade="40"/>
+          <w:sz w:val="28"/>
+          <w:szCs w:val="28"/>
+        </w:rPr>
+        <w:t>salon</w:t>
+      </w:r>
+      <w:proofErr w:type="spellEnd"/>
+      <w:r>
+        <w:rPr>
+          <w:color w:val="3B3838" w:themeColor="background2" w:themeShade="40"/>
+          <w:sz w:val="28"/>
+          <w:szCs w:val="28"/>
+        </w:rPr>
+        <w:t xml:space="preserve"> de actos (necesitara medida de ancho y largo)@Información adicional: </w:t>
+      </w:r>
+      <w:proofErr w:type="spellStart"/>
+      <w:r>
+        <w:rPr>
+          <w:color w:val="3B3838" w:themeColor="background2" w:themeShade="40"/>
+          <w:sz w:val="28"/>
+          <w:szCs w:val="28"/>
+        </w:rPr>
+        <w:t>interseccion,aula</w:t>
+      </w:r>
+      <w:proofErr w:type="spellEnd"/>
+      <w:r>
+        <w:rPr>
+          <w:color w:val="3B3838" w:themeColor="background2" w:themeShade="40"/>
+          <w:sz w:val="28"/>
+          <w:szCs w:val="28"/>
+        </w:rPr>
+        <w:t xml:space="preserve"> 1 y hay </w:t>
+      </w:r>
+      <w:proofErr w:type="spellStart"/>
+      <w:r>
+        <w:rPr>
+          <w:color w:val="3B3838" w:themeColor="background2" w:themeShade="40"/>
+          <w:sz w:val="28"/>
+          <w:szCs w:val="28"/>
+        </w:rPr>
+        <w:t>banios</w:t>
+      </w:r>
+      <w:proofErr w:type="spellEnd"/>
+      <w:r>
+        <w:rPr>
+          <w:color w:val="3B3838" w:themeColor="background2" w:themeShade="40"/>
+          <w:sz w:val="28"/>
+          <w:szCs w:val="28"/>
+        </w:rPr>
+        <w:t xml:space="preserve"> (medida largo). Hay dos peque</w:t>
       </w:r>
       <w:r>
         <w:rPr>
@@ -135,6 +407,250 @@
           <w:szCs w:val="28"/>
         </w:rPr>
         <w:t>ño</w:t>
+      </w:r>
+      <w:r>
+        <w:rPr>
+          <w:color w:val="3B3838" w:themeColor="background2" w:themeShade="40"/>
+          <w:sz w:val="28"/>
+          <w:szCs w:val="28"/>
+        </w:rPr>
+        <w:t xml:space="preserve">s </w:t>
+      </w:r>
+      <w:proofErr w:type="spellStart"/>
+      <w:r>
+        <w:rPr>
+          <w:color w:val="3B3838" w:themeColor="background2" w:themeShade="40"/>
+          <w:sz w:val="28"/>
+          <w:szCs w:val="28"/>
+        </w:rPr>
+        <w:t>escalones@Información</w:t>
+      </w:r>
+      <w:proofErr w:type="spellEnd"/>
+      <w:r>
+        <w:rPr>
+          <w:color w:val="3B3838" w:themeColor="background2" w:themeShade="40"/>
+          <w:sz w:val="28"/>
+          <w:szCs w:val="28"/>
+        </w:rPr>
+        <w:t xml:space="preserve"> adicional: </w:t>
+      </w:r>
+      <w:proofErr w:type="spellStart"/>
+      <w:r>
+        <w:rPr>
+          <w:color w:val="3B3838" w:themeColor="background2" w:themeShade="40"/>
+          <w:sz w:val="28"/>
+          <w:szCs w:val="28"/>
+        </w:rPr>
+        <w:t>interseccion</w:t>
+      </w:r>
+      <w:proofErr w:type="spellEnd"/>
+      <w:r>
+        <w:rPr>
+          <w:color w:val="3B3838" w:themeColor="background2" w:themeShade="40"/>
+          <w:sz w:val="28"/>
+          <w:szCs w:val="28"/>
+        </w:rPr>
+        <w:t xml:space="preserve"> (medida de largo y ancho)@Información adicional: aula 2@Información adicional: aula 3@no</w:t>
+      </w:r>
+    </w:p>
+    <w:p>
+      <w:pPr>
+        <w:jc w:val="both"/>
+        <w:rPr>
+          <w:color w:val="3B3838" w:themeColor="background2" w:themeShade="40"/>
+          <w:sz w:val="28"/>
+          <w:szCs w:val="28"/>
+        </w:rPr>
+      </w:pPr>
+    </w:p>
+    <w:p>
+      <w:pPr>
+        <w:jc w:val="both"/>
+        <w:rPr>
+          <w:color w:val="3B3838" w:themeColor="background2" w:themeShade="40"/>
+          <w:sz w:val="28"/>
+          <w:szCs w:val="28"/>
+        </w:rPr>
+      </w:pPr>
+    </w:p>
+    <w:p>
+      <w:pPr>
+        <w:jc w:val="both"/>
+        <w:rPr>
+          <w:color w:val="3B3838" w:themeColor="background2" w:themeShade="40"/>
+          <w:sz w:val="28"/>
+          <w:szCs w:val="28"/>
+        </w:rPr>
+      </w:pPr>
+      <w:r>
+        <w:rPr>
+          <w:color w:val="3B3838" w:themeColor="background2" w:themeShade="40"/>
+          <w:sz w:val="28"/>
+          <w:szCs w:val="28"/>
+        </w:rPr>
+        <w:t xml:space="preserve">beacon34 beacon35 beacon36 beacon20 beacon21 beacon22 beacon23 beacon24 </w:t>
+      </w:r>
+      <w:proofErr w:type="spellStart"/>
+      <w:r>
+        <w:rPr>
+          <w:color w:val="3B3838" w:themeColor="background2" w:themeShade="40"/>
+          <w:sz w:val="28"/>
+          <w:szCs w:val="28"/>
+        </w:rPr>
+        <w:t>FINAL|Continua</w:t>
+      </w:r>
+      <w:proofErr w:type="spellEnd"/>
+      <w:r>
+        <w:rPr>
+          <w:color w:val="3B3838" w:themeColor="background2" w:themeShade="40"/>
+          <w:sz w:val="28"/>
+          <w:szCs w:val="28"/>
+        </w:rPr>
+        <w:t xml:space="preserve"> recto 15.0 metros. Luego gira a la </w:t>
+      </w:r>
+      <w:proofErr w:type="spellStart"/>
+      <w:r>
+        <w:rPr>
+          <w:color w:val="3B3838" w:themeColor="background2" w:themeShade="40"/>
+          <w:sz w:val="28"/>
+          <w:szCs w:val="28"/>
+        </w:rPr>
+        <w:t>izquierda.@Continua</w:t>
+      </w:r>
+      <w:proofErr w:type="spellEnd"/>
+      <w:r>
+        <w:rPr>
+          <w:color w:val="3B3838" w:themeColor="background2" w:themeShade="40"/>
+          <w:sz w:val="28"/>
+          <w:szCs w:val="28"/>
+        </w:rPr>
+        <w:t xml:space="preserve"> recto 10.0 metros. Luego gira a la </w:t>
+      </w:r>
+      <w:proofErr w:type="spellStart"/>
+      <w:r>
+        <w:rPr>
+          <w:color w:val="3B3838" w:themeColor="background2" w:themeShade="40"/>
+          <w:sz w:val="28"/>
+          <w:szCs w:val="28"/>
+        </w:rPr>
+        <w:t>izquierda.@Continua</w:t>
+      </w:r>
+      <w:proofErr w:type="spellEnd"/>
+      <w:r>
+        <w:rPr>
+          <w:color w:val="3B3838" w:themeColor="background2" w:themeShade="40"/>
+          <w:sz w:val="28"/>
+          <w:szCs w:val="28"/>
+        </w:rPr>
+        <w:t xml:space="preserve"> recto 5.0 metros. Luego gira a la </w:t>
+      </w:r>
+      <w:proofErr w:type="spellStart"/>
+      <w:r>
+        <w:rPr>
+          <w:color w:val="3B3838" w:themeColor="background2" w:themeShade="40"/>
+          <w:sz w:val="28"/>
+          <w:szCs w:val="28"/>
+        </w:rPr>
+        <w:t>izquierda.@Gira</w:t>
+      </w:r>
+      <w:proofErr w:type="spellEnd"/>
+      <w:r>
+        <w:rPr>
+          <w:color w:val="3B3838" w:themeColor="background2" w:themeShade="40"/>
+          <w:sz w:val="28"/>
+          <w:szCs w:val="28"/>
+        </w:rPr>
+        <w:t xml:space="preserve"> a la </w:t>
+      </w:r>
+      <w:proofErr w:type="spellStart"/>
+      <w:r>
+        <w:rPr>
+          <w:color w:val="3B3838" w:themeColor="background2" w:themeShade="40"/>
+          <w:sz w:val="28"/>
+          <w:szCs w:val="28"/>
+        </w:rPr>
+        <w:t>izquierda.</w:t>
+      </w:r>
+      <w:proofErr w:type="gramStart"/>
+      <w:r>
+        <w:rPr>
+          <w:color w:val="3B3838" w:themeColor="background2" w:themeShade="40"/>
+          <w:sz w:val="28"/>
+          <w:szCs w:val="28"/>
+        </w:rPr>
+        <w:t>Luego</w:t>
+      </w:r>
+      <w:proofErr w:type="spellEnd"/>
+      <w:r>
+        <w:rPr>
+          <w:color w:val="3B3838" w:themeColor="background2" w:themeShade="40"/>
+          <w:sz w:val="28"/>
+          <w:szCs w:val="28"/>
+        </w:rPr>
+        <w:t xml:space="preserve"> continua recto</w:t>
+      </w:r>
+      <w:proofErr w:type="gramEnd"/>
+      <w:r>
+        <w:rPr>
+          <w:color w:val="3B3838" w:themeColor="background2" w:themeShade="40"/>
+          <w:sz w:val="28"/>
+          <w:szCs w:val="28"/>
+        </w:rPr>
+        <w:t xml:space="preserve"> 20.0 </w:t>
+      </w:r>
+      <w:proofErr w:type="spellStart"/>
+      <w:r>
+        <w:rPr>
+          <w:color w:val="3B3838" w:themeColor="background2" w:themeShade="40"/>
+          <w:sz w:val="28"/>
+          <w:szCs w:val="28"/>
+        </w:rPr>
+        <w:t>metros.@Continua</w:t>
+      </w:r>
+      <w:proofErr w:type="spellEnd"/>
+      <w:r>
+        <w:rPr>
+          <w:color w:val="3B3838" w:themeColor="background2" w:themeShade="40"/>
+          <w:sz w:val="28"/>
+          <w:szCs w:val="28"/>
+        </w:rPr>
+        <w:t xml:space="preserve"> recto 15.0 metros. @Continua recto 10.0 metros. @Continua recto 5.0 metros. @Su destino está a la derecha. El recorrido ha </w:t>
+      </w:r>
+      <w:proofErr w:type="spellStart"/>
+      <w:r>
+        <w:rPr>
+          <w:color w:val="3B3838" w:themeColor="background2" w:themeShade="40"/>
+          <w:sz w:val="28"/>
+          <w:szCs w:val="28"/>
+        </w:rPr>
+        <w:t>finalizado|no@no@no@si@no@no@no@no|Información</w:t>
+      </w:r>
+      <w:proofErr w:type="spellEnd"/>
+      <w:r>
+        <w:rPr>
+          <w:color w:val="3B3838" w:themeColor="background2" w:themeShade="40"/>
+          <w:sz w:val="28"/>
+          <w:szCs w:val="28"/>
+        </w:rPr>
+        <w:t xml:space="preserve"> adicional: secretaria (</w:t>
+      </w:r>
+      <w:proofErr w:type="gramStart"/>
+      <w:r>
+        <w:rPr>
+          <w:color w:val="3B3838" w:themeColor="background2" w:themeShade="40"/>
+          <w:sz w:val="28"/>
+          <w:szCs w:val="28"/>
+        </w:rPr>
+        <w:t>medida ancho</w:t>
+      </w:r>
+      <w:proofErr w:type="gramEnd"/>
+      <w:r>
+        <w:rPr>
+          <w:color w:val="3B3838" w:themeColor="background2" w:themeShade="40"/>
+          <w:sz w:val="28"/>
+          <w:szCs w:val="28"/>
+        </w:rPr>
+        <w:t>)@Infor</w:t>
       </w:r>
       <w:bookmarkStart w:id="0" w:name="_GoBack"/>
       <w:bookmarkEnd w:id="0"/>
@@ -144,7 +660,151 @@
           <w:sz w:val="28"/>
           <w:szCs w:val="28"/>
         </w:rPr>
-        <w:t>s escalones@Información adicional: interseccion (medida de largo y ancho)@Información adicional: aula 2@Información adicional: aula 3@no</w:t>
+        <w:t xml:space="preserve">mación adicional: </w:t>
+      </w:r>
+      <w:proofErr w:type="spellStart"/>
+      <w:r>
+        <w:rPr>
+          <w:color w:val="3B3838" w:themeColor="background2" w:themeShade="40"/>
+          <w:sz w:val="28"/>
+          <w:szCs w:val="28"/>
+        </w:rPr>
+        <w:t>interseccion</w:t>
+      </w:r>
+      <w:proofErr w:type="spellEnd"/>
+      <w:r>
+        <w:rPr>
+          <w:color w:val="3B3838" w:themeColor="background2" w:themeShade="40"/>
+          <w:sz w:val="28"/>
+          <w:szCs w:val="28"/>
+        </w:rPr>
+        <w:t xml:space="preserve"> y </w:t>
+      </w:r>
+      <w:proofErr w:type="spellStart"/>
+      <w:r>
+        <w:rPr>
+          <w:color w:val="3B3838" w:themeColor="background2" w:themeShade="40"/>
+          <w:sz w:val="28"/>
+          <w:szCs w:val="28"/>
+        </w:rPr>
+        <w:t>conserjeria</w:t>
+      </w:r>
+      <w:proofErr w:type="spellEnd"/>
+      <w:r>
+        <w:rPr>
+          <w:color w:val="3B3838" w:themeColor="background2" w:themeShade="40"/>
+          <w:sz w:val="28"/>
+          <w:szCs w:val="28"/>
+        </w:rPr>
+        <w:t xml:space="preserve"> (necesitara medida de ancho y de largo)@Información adicional: </w:t>
+      </w:r>
+      <w:proofErr w:type="spellStart"/>
+      <w:r>
+        <w:rPr>
+          <w:color w:val="3B3838" w:themeColor="background2" w:themeShade="40"/>
+          <w:sz w:val="28"/>
+          <w:szCs w:val="28"/>
+        </w:rPr>
+        <w:t>salon</w:t>
+      </w:r>
+      <w:proofErr w:type="spellEnd"/>
+      <w:r>
+        <w:rPr>
+          <w:color w:val="3B3838" w:themeColor="background2" w:themeShade="40"/>
+          <w:sz w:val="28"/>
+          <w:szCs w:val="28"/>
+        </w:rPr>
+        <w:t xml:space="preserve"> de actos (necesitara medida de ancho y largo)@Información adicional: </w:t>
+      </w:r>
+      <w:proofErr w:type="spellStart"/>
+      <w:r>
+        <w:rPr>
+          <w:color w:val="3B3838" w:themeColor="background2" w:themeShade="40"/>
+          <w:sz w:val="28"/>
+          <w:szCs w:val="28"/>
+        </w:rPr>
+        <w:t>interseccion,aula</w:t>
+      </w:r>
+      <w:proofErr w:type="spellEnd"/>
+      <w:r>
+        <w:rPr>
+          <w:color w:val="3B3838" w:themeColor="background2" w:themeShade="40"/>
+          <w:sz w:val="28"/>
+          <w:szCs w:val="28"/>
+        </w:rPr>
+        <w:t xml:space="preserve"> 1 y hay </w:t>
+      </w:r>
+      <w:proofErr w:type="spellStart"/>
+      <w:r>
+        <w:rPr>
+          <w:color w:val="3B3838" w:themeColor="background2" w:themeShade="40"/>
+          <w:sz w:val="28"/>
+          <w:szCs w:val="28"/>
+        </w:rPr>
+        <w:t>banios</w:t>
+      </w:r>
+      <w:proofErr w:type="spellEnd"/>
+      <w:r>
+        <w:rPr>
+          <w:color w:val="3B3838" w:themeColor="background2" w:themeShade="40"/>
+          <w:sz w:val="28"/>
+          <w:szCs w:val="28"/>
+        </w:rPr>
+        <w:t xml:space="preserve"> (medida largo). Hay dos </w:t>
+      </w:r>
+      <w:proofErr w:type="spellStart"/>
+      <w:r>
+        <w:rPr>
+          <w:color w:val="3B3838" w:themeColor="background2" w:themeShade="40"/>
+          <w:sz w:val="28"/>
+          <w:szCs w:val="28"/>
+        </w:rPr>
+        <w:t>pequenios</w:t>
+      </w:r>
+      <w:proofErr w:type="spellEnd"/>
+      <w:r>
+        <w:rPr>
+          <w:color w:val="3B3838" w:themeColor="background2" w:themeShade="40"/>
+          <w:sz w:val="28"/>
+          <w:szCs w:val="28"/>
+        </w:rPr>
+        <w:t xml:space="preserve"> </w:t>
+      </w:r>
+      <w:proofErr w:type="spellStart"/>
+      <w:r>
+        <w:rPr>
+          <w:color w:val="3B3838" w:themeColor="background2" w:themeShade="40"/>
+          <w:sz w:val="28"/>
+          <w:szCs w:val="28"/>
+        </w:rPr>
+        <w:t>escalones@Información</w:t>
+      </w:r>
+      <w:proofErr w:type="spellEnd"/>
+      <w:r>
+        <w:rPr>
+          <w:color w:val="3B3838" w:themeColor="background2" w:themeShade="40"/>
+          <w:sz w:val="28"/>
+          <w:szCs w:val="28"/>
+        </w:rPr>
+        <w:t xml:space="preserve"> adicional: </w:t>
+      </w:r>
+      <w:proofErr w:type="spellStart"/>
+      <w:r>
+        <w:rPr>
+          <w:color w:val="3B3838" w:themeColor="background2" w:themeShade="40"/>
+          <w:sz w:val="28"/>
+          <w:szCs w:val="28"/>
+        </w:rPr>
+        <w:t>interseccion</w:t>
+      </w:r>
+      <w:proofErr w:type="spellEnd"/>
+      <w:r>
+        <w:rPr>
+          <w:color w:val="3B3838" w:themeColor="background2" w:themeShade="40"/>
+          <w:sz w:val="28"/>
+          <w:szCs w:val="28"/>
+        </w:rPr>
+        <w:t xml:space="preserve"> (medida de largo y ancho)@Información adicional: aula 2@Información adicional: aula 3@no</w:t>
       </w:r>
     </w:p>
     <w:sectPr>

</xml_diff>

<commit_message>
mapeo nuevo edificio cap 4
</commit_message>
<xml_diff>
--- a/Memoria/Imagenes/Capitulo4/docRuta.docx
+++ b/Memoria/Imagenes/Capitulo4/docRuta.docx
@@ -17,16 +17,150 @@
           <w:sz w:val="28"/>
           <w:szCs w:val="28"/>
         </w:rPr>
-        <w:t xml:space="preserve">beacon34 beacon35 beacon36 beacon20 beacon21 beacon22 beacon23 beacon24 </w:t>
+        <w:t>beacon34 beacon35 beacon36 beacon20 beacon21 beacon22 beacon23 beacon24 FINAL</w:t>
+      </w:r>
+      <w:r>
+        <w:rPr>
+          <w:sz w:val="28"/>
+          <w:szCs w:val="28"/>
+        </w:rPr>
+        <w:t>|</w:t>
+      </w:r>
+      <w:r>
+        <w:rPr>
+          <w:color w:val="0070C0"/>
+          <w:sz w:val="28"/>
+          <w:szCs w:val="28"/>
+        </w:rPr>
+        <w:t xml:space="preserve">Continua recto 20.0 metros. Luego </w:t>
+      </w:r>
+      <w:r>
+        <w:rPr>
+          <w:color w:val="0070C0"/>
+          <w:sz w:val="28"/>
+          <w:szCs w:val="28"/>
+        </w:rPr>
+        <w:t>g</w:t>
+      </w:r>
+      <w:r>
+        <w:rPr>
+          <w:color w:val="0070C0"/>
+          <w:sz w:val="28"/>
+          <w:szCs w:val="28"/>
+        </w:rPr>
+        <w:t xml:space="preserve">ira a la izquierda.@Continua recto 10.0 metros. Luego </w:t>
+      </w:r>
+      <w:r>
+        <w:rPr>
+          <w:color w:val="0070C0"/>
+          <w:sz w:val="28"/>
+          <w:szCs w:val="28"/>
+        </w:rPr>
+        <w:t>g</w:t>
+      </w:r>
+      <w:r>
+        <w:rPr>
+          <w:color w:val="0070C0"/>
+          <w:sz w:val="28"/>
+          <w:szCs w:val="28"/>
+        </w:rPr>
+        <w:t xml:space="preserve">ira a la izquierda.@Continua recto 10.0 metros. Luego </w:t>
+      </w:r>
+      <w:r>
+        <w:rPr>
+          <w:color w:val="0070C0"/>
+          <w:sz w:val="28"/>
+          <w:szCs w:val="28"/>
+        </w:rPr>
+        <w:t>g</w:t>
+      </w:r>
+      <w:r>
+        <w:rPr>
+          <w:color w:val="0070C0"/>
+          <w:sz w:val="28"/>
+          <w:szCs w:val="28"/>
+        </w:rPr>
+        <w:t>ira a la izquierda.@Gira a la izquierda.</w:t>
+      </w:r>
+      <w:r>
+        <w:rPr>
+          <w:color w:val="0070C0"/>
+          <w:sz w:val="28"/>
+          <w:szCs w:val="28"/>
+        </w:rPr>
+        <w:t xml:space="preserve"> </w:t>
+      </w:r>
+      <w:proofErr w:type="gramStart"/>
+      <w:r>
+        <w:rPr>
+          <w:color w:val="0070C0"/>
+          <w:sz w:val="28"/>
+          <w:szCs w:val="28"/>
+        </w:rPr>
+        <w:t>Luego continua recto</w:t>
+      </w:r>
+      <w:proofErr w:type="gramEnd"/>
+      <w:r>
+        <w:rPr>
+          <w:color w:val="0070C0"/>
+          <w:sz w:val="28"/>
+          <w:szCs w:val="28"/>
+        </w:rPr>
+        <w:t xml:space="preserve"> 20.0 metros.@Continua recto 15.0 metros. Luego espera a la siguiente </w:t>
       </w:r>
       <w:proofErr w:type="spellStart"/>
       <w:r>
         <w:rPr>
-          <w:color w:val="00B050"/>
-          <w:sz w:val="28"/>
-          <w:szCs w:val="28"/>
-        </w:rPr>
-        <w:t>FINAL</w:t>
+          <w:color w:val="0070C0"/>
+          <w:sz w:val="28"/>
+          <w:szCs w:val="28"/>
+        </w:rPr>
+        <w:t>indicación.@Continua</w:t>
+      </w:r>
+      <w:proofErr w:type="spellEnd"/>
+      <w:r>
+        <w:rPr>
+          <w:color w:val="0070C0"/>
+          <w:sz w:val="28"/>
+          <w:szCs w:val="28"/>
+        </w:rPr>
+        <w:t xml:space="preserve"> recto 10.0 metros. Luego espera a la siguiente </w:t>
+      </w:r>
+      <w:proofErr w:type="spellStart"/>
+      <w:r>
+        <w:rPr>
+          <w:color w:val="0070C0"/>
+          <w:sz w:val="28"/>
+          <w:szCs w:val="28"/>
+        </w:rPr>
+        <w:t>indicación.@Continua</w:t>
+      </w:r>
+      <w:proofErr w:type="spellEnd"/>
+      <w:r>
+        <w:rPr>
+          <w:color w:val="0070C0"/>
+          <w:sz w:val="28"/>
+          <w:szCs w:val="28"/>
+        </w:rPr>
+        <w:t xml:space="preserve"> recto 5.0 metros. Luego espera a la siguiente </w:t>
+      </w:r>
+      <w:proofErr w:type="spellStart"/>
+      <w:r>
+        <w:rPr>
+          <w:color w:val="0070C0"/>
+          <w:sz w:val="28"/>
+          <w:szCs w:val="28"/>
+        </w:rPr>
+        <w:t>indicación.@Su</w:t>
+      </w:r>
+      <w:proofErr w:type="spellEnd"/>
+      <w:r>
+        <w:rPr>
+          <w:color w:val="0070C0"/>
+          <w:sz w:val="28"/>
+          <w:szCs w:val="28"/>
+        </w:rPr>
+        <w:t xml:space="preserve"> destino está a la derecha. El recorrido ha finalizado.</w:t>
       </w:r>
       <w:r>
         <w:rPr>
@@ -35,370 +169,56 @@
         </w:rPr>
         <w:t>|</w:t>
       </w:r>
-      <w:r>
-        <w:rPr>
-          <w:color w:val="0070C0"/>
-          <w:sz w:val="28"/>
-          <w:szCs w:val="28"/>
-        </w:rPr>
-        <w:t>Continua</w:t>
+      <w:proofErr w:type="spellStart"/>
+      <w:r>
+        <w:rPr>
+          <w:color w:val="7030A0"/>
+          <w:sz w:val="28"/>
+          <w:szCs w:val="28"/>
+        </w:rPr>
+        <w:t>no@no@no@si@no@no@no@no</w:t>
+      </w:r>
+      <w:r>
+        <w:rPr>
+          <w:sz w:val="28"/>
+          <w:szCs w:val="28"/>
+        </w:rPr>
+        <w:t>|</w:t>
+      </w:r>
+      <w:r>
+        <w:rPr>
+          <w:color w:val="3B3838" w:themeColor="background2" w:themeShade="40"/>
+          <w:sz w:val="28"/>
+          <w:szCs w:val="28"/>
+        </w:rPr>
+        <w:t>Información</w:t>
       </w:r>
       <w:proofErr w:type="spellEnd"/>
       <w:r>
         <w:rPr>
-          <w:color w:val="0070C0"/>
-          <w:sz w:val="28"/>
-          <w:szCs w:val="28"/>
-        </w:rPr>
-        <w:t xml:space="preserve"> recto 20.0 metros. Luego </w:t>
-      </w:r>
-      <w:r>
-        <w:rPr>
-          <w:color w:val="0070C0"/>
-          <w:sz w:val="28"/>
-          <w:szCs w:val="28"/>
-        </w:rPr>
-        <w:t>g</w:t>
-      </w:r>
-      <w:r>
-        <w:rPr>
-          <w:color w:val="0070C0"/>
-          <w:sz w:val="28"/>
-          <w:szCs w:val="28"/>
-        </w:rPr>
-        <w:t xml:space="preserve">ira a la </w:t>
-      </w:r>
-      <w:proofErr w:type="spellStart"/>
-      <w:r>
-        <w:rPr>
-          <w:color w:val="0070C0"/>
-          <w:sz w:val="28"/>
-          <w:szCs w:val="28"/>
-        </w:rPr>
-        <w:t>izquierda.@Continua</w:t>
-      </w:r>
-      <w:proofErr w:type="spellEnd"/>
-      <w:r>
-        <w:rPr>
-          <w:color w:val="0070C0"/>
-          <w:sz w:val="28"/>
-          <w:szCs w:val="28"/>
-        </w:rPr>
-        <w:t xml:space="preserve"> recto 10.0 metros. Luego </w:t>
-      </w:r>
-      <w:r>
-        <w:rPr>
-          <w:color w:val="0070C0"/>
-          <w:sz w:val="28"/>
-          <w:szCs w:val="28"/>
-        </w:rPr>
-        <w:t>g</w:t>
-      </w:r>
-      <w:r>
-        <w:rPr>
-          <w:color w:val="0070C0"/>
-          <w:sz w:val="28"/>
-          <w:szCs w:val="28"/>
-        </w:rPr>
-        <w:t xml:space="preserve">ira a la </w:t>
-      </w:r>
-      <w:proofErr w:type="spellStart"/>
-      <w:r>
-        <w:rPr>
-          <w:color w:val="0070C0"/>
-          <w:sz w:val="28"/>
-          <w:szCs w:val="28"/>
-        </w:rPr>
-        <w:t>izquierda.@Continua</w:t>
-      </w:r>
-      <w:proofErr w:type="spellEnd"/>
-      <w:r>
-        <w:rPr>
-          <w:color w:val="0070C0"/>
-          <w:sz w:val="28"/>
-          <w:szCs w:val="28"/>
-        </w:rPr>
-        <w:t xml:space="preserve"> recto 10.0 metros. Luego </w:t>
-      </w:r>
-      <w:r>
-        <w:rPr>
-          <w:color w:val="0070C0"/>
-          <w:sz w:val="28"/>
-          <w:szCs w:val="28"/>
-        </w:rPr>
-        <w:t>g</w:t>
-      </w:r>
-      <w:r>
-        <w:rPr>
-          <w:color w:val="0070C0"/>
-          <w:sz w:val="28"/>
-          <w:szCs w:val="28"/>
-        </w:rPr>
-        <w:t xml:space="preserve">ira a la </w:t>
-      </w:r>
-      <w:proofErr w:type="spellStart"/>
-      <w:r>
-        <w:rPr>
-          <w:color w:val="0070C0"/>
-          <w:sz w:val="28"/>
-          <w:szCs w:val="28"/>
-        </w:rPr>
-        <w:t>izquierda.@Gira</w:t>
-      </w:r>
-      <w:proofErr w:type="spellEnd"/>
-      <w:r>
-        <w:rPr>
-          <w:color w:val="0070C0"/>
-          <w:sz w:val="28"/>
-          <w:szCs w:val="28"/>
-        </w:rPr>
-        <w:t xml:space="preserve"> a la izquierda.</w:t>
-      </w:r>
-      <w:r>
-        <w:rPr>
-          <w:color w:val="0070C0"/>
-          <w:sz w:val="28"/>
-          <w:szCs w:val="28"/>
-        </w:rPr>
-        <w:t xml:space="preserve"> </w:t>
+          <w:color w:val="3B3838" w:themeColor="background2" w:themeShade="40"/>
+          <w:sz w:val="28"/>
+          <w:szCs w:val="28"/>
+        </w:rPr>
+        <w:t xml:space="preserve"> adicional: secretaria (</w:t>
       </w:r>
       <w:proofErr w:type="gramStart"/>
       <w:r>
         <w:rPr>
-          <w:color w:val="0070C0"/>
-          <w:sz w:val="28"/>
-          <w:szCs w:val="28"/>
-        </w:rPr>
-        <w:t>Luego continua recto</w:t>
+          <w:color w:val="3B3838" w:themeColor="background2" w:themeShade="40"/>
+          <w:sz w:val="28"/>
+          <w:szCs w:val="28"/>
+        </w:rPr>
+        <w:t>medida ancho</w:t>
       </w:r>
       <w:proofErr w:type="gramEnd"/>
       <w:r>
         <w:rPr>
-          <w:color w:val="0070C0"/>
-          <w:sz w:val="28"/>
-          <w:szCs w:val="28"/>
-        </w:rPr>
-        <w:t xml:space="preserve"> 20.0 </w:t>
-      </w:r>
-      <w:proofErr w:type="spellStart"/>
-      <w:r>
-        <w:rPr>
-          <w:color w:val="0070C0"/>
-          <w:sz w:val="28"/>
-          <w:szCs w:val="28"/>
-        </w:rPr>
-        <w:t>metros.@Continua</w:t>
-      </w:r>
-      <w:proofErr w:type="spellEnd"/>
-      <w:r>
-        <w:rPr>
-          <w:color w:val="0070C0"/>
-          <w:sz w:val="28"/>
-          <w:szCs w:val="28"/>
-        </w:rPr>
-        <w:t xml:space="preserve"> recto 15.0 metros. Luego espera a la siguiente </w:t>
-      </w:r>
-      <w:proofErr w:type="spellStart"/>
-      <w:r>
-        <w:rPr>
-          <w:color w:val="0070C0"/>
-          <w:sz w:val="28"/>
-          <w:szCs w:val="28"/>
-        </w:rPr>
-        <w:t>indicación.@Continua</w:t>
-      </w:r>
-      <w:proofErr w:type="spellEnd"/>
-      <w:r>
-        <w:rPr>
-          <w:color w:val="0070C0"/>
-          <w:sz w:val="28"/>
-          <w:szCs w:val="28"/>
-        </w:rPr>
-        <w:t xml:space="preserve"> recto 10.0 metros. Luego espera a la siguiente </w:t>
-      </w:r>
-      <w:proofErr w:type="spellStart"/>
-      <w:r>
-        <w:rPr>
-          <w:color w:val="0070C0"/>
-          <w:sz w:val="28"/>
-          <w:szCs w:val="28"/>
-        </w:rPr>
-        <w:t>indicación.@Continua</w:t>
-      </w:r>
-      <w:proofErr w:type="spellEnd"/>
-      <w:r>
-        <w:rPr>
-          <w:color w:val="0070C0"/>
-          <w:sz w:val="28"/>
-          <w:szCs w:val="28"/>
-        </w:rPr>
-        <w:t xml:space="preserve"> recto 5.0 metros. Luego espera a la siguiente </w:t>
-      </w:r>
-      <w:proofErr w:type="spellStart"/>
-      <w:r>
-        <w:rPr>
-          <w:color w:val="0070C0"/>
-          <w:sz w:val="28"/>
-          <w:szCs w:val="28"/>
-        </w:rPr>
-        <w:t>indicación.@Su</w:t>
-      </w:r>
-      <w:proofErr w:type="spellEnd"/>
-      <w:r>
-        <w:rPr>
-          <w:color w:val="0070C0"/>
-          <w:sz w:val="28"/>
-          <w:szCs w:val="28"/>
-        </w:rPr>
-        <w:t xml:space="preserve"> destino está a la derecha. El recorrido ha finalizado.</w:t>
-      </w:r>
-      <w:r>
-        <w:rPr>
-          <w:sz w:val="28"/>
-          <w:szCs w:val="28"/>
-        </w:rPr>
-        <w:t>|</w:t>
-      </w:r>
-      <w:proofErr w:type="spellStart"/>
-      <w:r>
-        <w:rPr>
-          <w:color w:val="7030A0"/>
-          <w:sz w:val="28"/>
-          <w:szCs w:val="28"/>
-        </w:rPr>
-        <w:t>no@no@no@si@no@no@no@no</w:t>
-      </w:r>
-      <w:r>
-        <w:rPr>
-          <w:sz w:val="28"/>
-          <w:szCs w:val="28"/>
-        </w:rPr>
-        <w:t>|</w:t>
-      </w:r>
-      <w:r>
-        <w:rPr>
-          <w:color w:val="3B3838" w:themeColor="background2" w:themeShade="40"/>
-          <w:sz w:val="28"/>
-          <w:szCs w:val="28"/>
-        </w:rPr>
-        <w:t>Información</w:t>
-      </w:r>
-      <w:proofErr w:type="spellEnd"/>
-      <w:r>
-        <w:rPr>
-          <w:color w:val="3B3838" w:themeColor="background2" w:themeShade="40"/>
-          <w:sz w:val="28"/>
-          <w:szCs w:val="28"/>
-        </w:rPr>
-        <w:t xml:space="preserve"> adicional: secretaria (</w:t>
-      </w:r>
-      <w:proofErr w:type="gramStart"/>
-      <w:r>
-        <w:rPr>
-          <w:color w:val="3B3838" w:themeColor="background2" w:themeShade="40"/>
-          <w:sz w:val="28"/>
-          <w:szCs w:val="28"/>
-        </w:rPr>
-        <w:t>medida ancho</w:t>
-      </w:r>
-      <w:proofErr w:type="gramEnd"/>
-      <w:r>
-        <w:rPr>
-          <w:color w:val="3B3838" w:themeColor="background2" w:themeShade="40"/>
-          <w:sz w:val="28"/>
-          <w:szCs w:val="28"/>
-        </w:rPr>
-        <w:t xml:space="preserve">)@Información adicional: </w:t>
-      </w:r>
-      <w:proofErr w:type="spellStart"/>
-      <w:r>
-        <w:rPr>
-          <w:color w:val="3B3838" w:themeColor="background2" w:themeShade="40"/>
-          <w:sz w:val="28"/>
-          <w:szCs w:val="28"/>
-        </w:rPr>
-        <w:t>interseccion</w:t>
-      </w:r>
-      <w:proofErr w:type="spellEnd"/>
-      <w:r>
-        <w:rPr>
-          <w:color w:val="3B3838" w:themeColor="background2" w:themeShade="40"/>
-          <w:sz w:val="28"/>
-          <w:szCs w:val="28"/>
-        </w:rPr>
-        <w:t xml:space="preserve"> y </w:t>
-      </w:r>
-      <w:proofErr w:type="spellStart"/>
-      <w:r>
-        <w:rPr>
-          <w:color w:val="3B3838" w:themeColor="background2" w:themeShade="40"/>
-          <w:sz w:val="28"/>
-          <w:szCs w:val="28"/>
-        </w:rPr>
-        <w:t>conserjeria</w:t>
-      </w:r>
-      <w:proofErr w:type="spellEnd"/>
-      <w:r>
-        <w:rPr>
-          <w:color w:val="3B3838" w:themeColor="background2" w:themeShade="40"/>
-          <w:sz w:val="28"/>
-          <w:szCs w:val="28"/>
-        </w:rPr>
-        <w:t xml:space="preserve"> (necesitara medida de ancho y de largo)@Información adicional: </w:t>
-      </w:r>
-      <w:proofErr w:type="spellStart"/>
-      <w:r>
-        <w:rPr>
-          <w:color w:val="3B3838" w:themeColor="background2" w:themeShade="40"/>
-          <w:sz w:val="28"/>
-          <w:szCs w:val="28"/>
-        </w:rPr>
-        <w:t>salon</w:t>
-      </w:r>
-      <w:proofErr w:type="spellEnd"/>
-      <w:r>
-        <w:rPr>
-          <w:color w:val="3B3838" w:themeColor="background2" w:themeShade="40"/>
-          <w:sz w:val="28"/>
-          <w:szCs w:val="28"/>
-        </w:rPr>
-        <w:t xml:space="preserve"> de actos (necesitara medida de ancho y largo)@Información adicional: </w:t>
-      </w:r>
-      <w:proofErr w:type="spellStart"/>
-      <w:r>
-        <w:rPr>
-          <w:color w:val="3B3838" w:themeColor="background2" w:themeShade="40"/>
-          <w:sz w:val="28"/>
-          <w:szCs w:val="28"/>
-        </w:rPr>
-        <w:t>interseccion,aula</w:t>
-      </w:r>
-      <w:proofErr w:type="spellEnd"/>
-      <w:r>
-        <w:rPr>
-          <w:color w:val="3B3838" w:themeColor="background2" w:themeShade="40"/>
-          <w:sz w:val="28"/>
-          <w:szCs w:val="28"/>
-        </w:rPr>
-        <w:t xml:space="preserve"> 1 y hay </w:t>
-      </w:r>
-      <w:proofErr w:type="spellStart"/>
-      <w:r>
-        <w:rPr>
-          <w:color w:val="3B3838" w:themeColor="background2" w:themeShade="40"/>
-          <w:sz w:val="28"/>
-          <w:szCs w:val="28"/>
-        </w:rPr>
-        <w:t>banios</w:t>
-      </w:r>
-      <w:proofErr w:type="spellEnd"/>
-      <w:r>
-        <w:rPr>
-          <w:color w:val="3B3838" w:themeColor="background2" w:themeShade="40"/>
-          <w:sz w:val="28"/>
-          <w:szCs w:val="28"/>
-        </w:rPr>
-        <w:t xml:space="preserve"> (medida largo). Hay dos peque</w:t>
+          <w:color w:val="3B3838" w:themeColor="background2" w:themeShade="40"/>
+          <w:sz w:val="28"/>
+          <w:szCs w:val="28"/>
+        </w:rPr>
+        <w:t>)@Información adicional: interseccion y conserjeria (necesitara medida de ancho y de largo)@Información adicional: salon de actos (necesitara medida de ancho y largo)@Información adicional: interseccion,aula 1 y hay banios (medida largo). Hay dos peque</w:t>
       </w:r>
       <w:r>
         <w:rPr>
@@ -414,43 +234,7 @@
           <w:sz w:val="28"/>
           <w:szCs w:val="28"/>
         </w:rPr>
-        <w:t xml:space="preserve">s </w:t>
-      </w:r>
-      <w:proofErr w:type="spellStart"/>
-      <w:r>
-        <w:rPr>
-          <w:color w:val="3B3838" w:themeColor="background2" w:themeShade="40"/>
-          <w:sz w:val="28"/>
-          <w:szCs w:val="28"/>
-        </w:rPr>
-        <w:t>escalones@Información</w:t>
-      </w:r>
-      <w:proofErr w:type="spellEnd"/>
-      <w:r>
-        <w:rPr>
-          <w:color w:val="3B3838" w:themeColor="background2" w:themeShade="40"/>
-          <w:sz w:val="28"/>
-          <w:szCs w:val="28"/>
-        </w:rPr>
-        <w:t xml:space="preserve"> adicional: </w:t>
-      </w:r>
-      <w:proofErr w:type="spellStart"/>
-      <w:r>
-        <w:rPr>
-          <w:color w:val="3B3838" w:themeColor="background2" w:themeShade="40"/>
-          <w:sz w:val="28"/>
-          <w:szCs w:val="28"/>
-        </w:rPr>
-        <w:t>interseccion</w:t>
-      </w:r>
-      <w:proofErr w:type="spellEnd"/>
-      <w:r>
-        <w:rPr>
-          <w:color w:val="3B3838" w:themeColor="background2" w:themeShade="40"/>
-          <w:sz w:val="28"/>
-          <w:szCs w:val="28"/>
-        </w:rPr>
-        <w:t xml:space="preserve"> (medida de largo y ancho)@Información adicional: aula 2@Información adicional: aula 3@no</w:t>
+        <w:t>s escalones@Información adicional: interseccion (medida de largo y ancho)@Información adicional: aula 2@Información adicional: aula 3@no</w:t>
       </w:r>
     </w:p>
     <w:p>
@@ -477,324 +261,82 @@
       <w:pPr>
         <w:jc w:val="both"/>
         <w:rPr>
-          <w:color w:val="3B3838" w:themeColor="background2" w:themeShade="40"/>
+          <w:color w:val="767171" w:themeColor="background2" w:themeShade="80"/>
           <w:sz w:val="28"/>
           <w:szCs w:val="28"/>
         </w:rPr>
       </w:pPr>
       <w:r>
         <w:rPr>
-          <w:color w:val="3B3838" w:themeColor="background2" w:themeShade="40"/>
-          <w:sz w:val="28"/>
-          <w:szCs w:val="28"/>
-        </w:rPr>
-        <w:t xml:space="preserve">beacon34 beacon35 beacon36 beacon20 beacon21 beacon22 beacon23 beacon24 </w:t>
-      </w:r>
-      <w:proofErr w:type="spellStart"/>
-      <w:r>
-        <w:rPr>
-          <w:color w:val="3B3838" w:themeColor="background2" w:themeShade="40"/>
-          <w:sz w:val="28"/>
-          <w:szCs w:val="28"/>
-        </w:rPr>
-        <w:t>FINAL|Continua</w:t>
-      </w:r>
-      <w:proofErr w:type="spellEnd"/>
-      <w:r>
-        <w:rPr>
-          <w:color w:val="3B3838" w:themeColor="background2" w:themeShade="40"/>
-          <w:sz w:val="28"/>
-          <w:szCs w:val="28"/>
-        </w:rPr>
-        <w:t xml:space="preserve"> recto 15.0 metros. Luego gira a la </w:t>
-      </w:r>
-      <w:proofErr w:type="spellStart"/>
-      <w:r>
-        <w:rPr>
-          <w:color w:val="3B3838" w:themeColor="background2" w:themeShade="40"/>
-          <w:sz w:val="28"/>
-          <w:szCs w:val="28"/>
-        </w:rPr>
-        <w:t>izquierda.@Continua</w:t>
-      </w:r>
-      <w:proofErr w:type="spellEnd"/>
-      <w:r>
-        <w:rPr>
-          <w:color w:val="3B3838" w:themeColor="background2" w:themeShade="40"/>
-          <w:sz w:val="28"/>
-          <w:szCs w:val="28"/>
-        </w:rPr>
-        <w:t xml:space="preserve"> recto 10.0 metros. Luego gira a la </w:t>
-      </w:r>
-      <w:proofErr w:type="spellStart"/>
-      <w:r>
-        <w:rPr>
-          <w:color w:val="3B3838" w:themeColor="background2" w:themeShade="40"/>
-          <w:sz w:val="28"/>
-          <w:szCs w:val="28"/>
-        </w:rPr>
-        <w:t>izquierda.@Continua</w:t>
-      </w:r>
-      <w:proofErr w:type="spellEnd"/>
-      <w:r>
-        <w:rPr>
-          <w:color w:val="3B3838" w:themeColor="background2" w:themeShade="40"/>
-          <w:sz w:val="28"/>
-          <w:szCs w:val="28"/>
-        </w:rPr>
-        <w:t xml:space="preserve"> recto 5.0 metros. Luego gira a la </w:t>
-      </w:r>
-      <w:proofErr w:type="spellStart"/>
-      <w:r>
-        <w:rPr>
-          <w:color w:val="3B3838" w:themeColor="background2" w:themeShade="40"/>
-          <w:sz w:val="28"/>
-          <w:szCs w:val="28"/>
-        </w:rPr>
-        <w:t>izquierda.@Gira</w:t>
-      </w:r>
-      <w:proofErr w:type="spellEnd"/>
-      <w:r>
-        <w:rPr>
-          <w:color w:val="3B3838" w:themeColor="background2" w:themeShade="40"/>
-          <w:sz w:val="28"/>
-          <w:szCs w:val="28"/>
-        </w:rPr>
-        <w:t xml:space="preserve"> a la </w:t>
-      </w:r>
-      <w:proofErr w:type="spellStart"/>
-      <w:r>
-        <w:rPr>
-          <w:color w:val="3B3838" w:themeColor="background2" w:themeShade="40"/>
-          <w:sz w:val="28"/>
-          <w:szCs w:val="28"/>
-        </w:rPr>
-        <w:t>izquierda.</w:t>
-      </w:r>
-      <w:proofErr w:type="gramStart"/>
-      <w:r>
-        <w:rPr>
-          <w:color w:val="3B3838" w:themeColor="background2" w:themeShade="40"/>
-          <w:sz w:val="28"/>
-          <w:szCs w:val="28"/>
-        </w:rPr>
-        <w:t>Luego</w:t>
-      </w:r>
-      <w:proofErr w:type="spellEnd"/>
-      <w:r>
-        <w:rPr>
-          <w:color w:val="3B3838" w:themeColor="background2" w:themeShade="40"/>
-          <w:sz w:val="28"/>
-          <w:szCs w:val="28"/>
-        </w:rPr>
-        <w:t xml:space="preserve"> continua recto</w:t>
-      </w:r>
-      <w:proofErr w:type="gramEnd"/>
-      <w:r>
-        <w:rPr>
-          <w:color w:val="3B3838" w:themeColor="background2" w:themeShade="40"/>
-          <w:sz w:val="28"/>
-          <w:szCs w:val="28"/>
-        </w:rPr>
-        <w:t xml:space="preserve"> 20.0 </w:t>
-      </w:r>
-      <w:proofErr w:type="spellStart"/>
-      <w:r>
-        <w:rPr>
-          <w:color w:val="3B3838" w:themeColor="background2" w:themeShade="40"/>
-          <w:sz w:val="28"/>
-          <w:szCs w:val="28"/>
-        </w:rPr>
-        <w:t>metros.@Continua</w:t>
-      </w:r>
-      <w:proofErr w:type="spellEnd"/>
-      <w:r>
-        <w:rPr>
-          <w:color w:val="3B3838" w:themeColor="background2" w:themeShade="40"/>
-          <w:sz w:val="28"/>
-          <w:szCs w:val="28"/>
-        </w:rPr>
-        <w:t xml:space="preserve"> recto 15.0 metros. @Continua recto 10.0 metros. @Continua recto 5.0 metros. @Su destino está a la derecha. El recorrido ha </w:t>
-      </w:r>
-      <w:proofErr w:type="spellStart"/>
-      <w:r>
-        <w:rPr>
-          <w:color w:val="3B3838" w:themeColor="background2" w:themeShade="40"/>
-          <w:sz w:val="28"/>
-          <w:szCs w:val="28"/>
-        </w:rPr>
-        <w:t>finalizado|no@no@no@si@no@no@no@no|Información</w:t>
-      </w:r>
-      <w:proofErr w:type="spellEnd"/>
-      <w:r>
-        <w:rPr>
-          <w:color w:val="3B3838" w:themeColor="background2" w:themeShade="40"/>
-          <w:sz w:val="28"/>
-          <w:szCs w:val="28"/>
-        </w:rPr>
-        <w:t xml:space="preserve"> adicional: secretaria (</w:t>
-      </w:r>
-      <w:proofErr w:type="gramStart"/>
-      <w:r>
-        <w:rPr>
-          <w:color w:val="3B3838" w:themeColor="background2" w:themeShade="40"/>
-          <w:sz w:val="28"/>
-          <w:szCs w:val="28"/>
-        </w:rPr>
-        <w:t>medida ancho</w:t>
-      </w:r>
-      <w:proofErr w:type="gramEnd"/>
-      <w:r>
-        <w:rPr>
-          <w:color w:val="3B3838" w:themeColor="background2" w:themeShade="40"/>
-          <w:sz w:val="28"/>
-          <w:szCs w:val="28"/>
-        </w:rPr>
-        <w:t xml:space="preserve">)@Información adicional: </w:t>
-      </w:r>
-      <w:proofErr w:type="spellStart"/>
-      <w:r>
-        <w:rPr>
-          <w:color w:val="3B3838" w:themeColor="background2" w:themeShade="40"/>
-          <w:sz w:val="28"/>
-          <w:szCs w:val="28"/>
-        </w:rPr>
-        <w:t>interseccion</w:t>
-      </w:r>
-      <w:proofErr w:type="spellEnd"/>
-      <w:r>
-        <w:rPr>
-          <w:color w:val="3B3838" w:themeColor="background2" w:themeShade="40"/>
-          <w:sz w:val="28"/>
-          <w:szCs w:val="28"/>
-        </w:rPr>
-        <w:t xml:space="preserve"> y </w:t>
-      </w:r>
-      <w:proofErr w:type="spellStart"/>
-      <w:r>
-        <w:rPr>
-          <w:color w:val="3B3838" w:themeColor="background2" w:themeShade="40"/>
-          <w:sz w:val="28"/>
-          <w:szCs w:val="28"/>
-        </w:rPr>
-        <w:t>conserjeria</w:t>
-      </w:r>
-      <w:proofErr w:type="spellEnd"/>
-      <w:r>
-        <w:rPr>
-          <w:color w:val="3B3838" w:themeColor="background2" w:themeShade="40"/>
-          <w:sz w:val="28"/>
-          <w:szCs w:val="28"/>
-        </w:rPr>
-        <w:t xml:space="preserve"> (necesitara medida de ancho y de largo)@Información adicional: </w:t>
-      </w:r>
-      <w:proofErr w:type="spellStart"/>
-      <w:r>
-        <w:rPr>
-          <w:color w:val="3B3838" w:themeColor="background2" w:themeShade="40"/>
-          <w:sz w:val="28"/>
-          <w:szCs w:val="28"/>
-        </w:rPr>
-        <w:t>salon</w:t>
-      </w:r>
-      <w:proofErr w:type="spellEnd"/>
-      <w:r>
-        <w:rPr>
-          <w:color w:val="3B3838" w:themeColor="background2" w:themeShade="40"/>
-          <w:sz w:val="28"/>
-          <w:szCs w:val="28"/>
-        </w:rPr>
-        <w:t xml:space="preserve"> de actos (necesitara medida de ancho y largo)@Información adicional: </w:t>
-      </w:r>
-      <w:proofErr w:type="spellStart"/>
-      <w:r>
-        <w:rPr>
-          <w:color w:val="3B3838" w:themeColor="background2" w:themeShade="40"/>
-          <w:sz w:val="28"/>
-          <w:szCs w:val="28"/>
-        </w:rPr>
-        <w:t>interseccion,aula</w:t>
-      </w:r>
-      <w:proofErr w:type="spellEnd"/>
-      <w:r>
-        <w:rPr>
-          <w:color w:val="3B3838" w:themeColor="background2" w:themeShade="40"/>
-          <w:sz w:val="28"/>
-          <w:szCs w:val="28"/>
-        </w:rPr>
-        <w:t xml:space="preserve"> 1 y hay </w:t>
-      </w:r>
-      <w:proofErr w:type="spellStart"/>
-      <w:r>
-        <w:rPr>
-          <w:color w:val="3B3838" w:themeColor="background2" w:themeShade="40"/>
-          <w:sz w:val="28"/>
-          <w:szCs w:val="28"/>
-        </w:rPr>
-        <w:t>banios</w:t>
-      </w:r>
-      <w:proofErr w:type="spellEnd"/>
-      <w:r>
-        <w:rPr>
-          <w:color w:val="3B3838" w:themeColor="background2" w:themeShade="40"/>
-          <w:sz w:val="28"/>
-          <w:szCs w:val="28"/>
-        </w:rPr>
-        <w:t xml:space="preserve"> (medida largo). Hay dos </w:t>
-      </w:r>
-      <w:proofErr w:type="spellStart"/>
-      <w:r>
-        <w:rPr>
-          <w:color w:val="3B3838" w:themeColor="background2" w:themeShade="40"/>
-          <w:sz w:val="28"/>
-          <w:szCs w:val="28"/>
-        </w:rPr>
-        <w:t>pequenios</w:t>
-      </w:r>
-      <w:proofErr w:type="spellEnd"/>
-      <w:r>
-        <w:rPr>
-          <w:color w:val="3B3838" w:themeColor="background2" w:themeShade="40"/>
-          <w:sz w:val="28"/>
-          <w:szCs w:val="28"/>
-        </w:rPr>
-        <w:t xml:space="preserve"> </w:t>
-      </w:r>
-      <w:proofErr w:type="spellStart"/>
-      <w:r>
-        <w:rPr>
-          <w:color w:val="3B3838" w:themeColor="background2" w:themeShade="40"/>
-          <w:sz w:val="28"/>
-          <w:szCs w:val="28"/>
-        </w:rPr>
-        <w:t>escalones@Información</w:t>
-      </w:r>
-      <w:proofErr w:type="spellEnd"/>
-      <w:r>
-        <w:rPr>
-          <w:color w:val="3B3838" w:themeColor="background2" w:themeShade="40"/>
-          <w:sz w:val="28"/>
-          <w:szCs w:val="28"/>
-        </w:rPr>
-        <w:t xml:space="preserve"> adicional: </w:t>
-      </w:r>
-      <w:proofErr w:type="spellStart"/>
-      <w:r>
-        <w:rPr>
-          <w:color w:val="3B3838" w:themeColor="background2" w:themeShade="40"/>
-          <w:sz w:val="28"/>
-          <w:szCs w:val="28"/>
-        </w:rPr>
-        <w:t>interseccion</w:t>
-      </w:r>
-      <w:proofErr w:type="spellEnd"/>
-      <w:r>
-        <w:rPr>
-          <w:color w:val="3B3838" w:themeColor="background2" w:themeShade="40"/>
-          <w:sz w:val="28"/>
-          <w:szCs w:val="28"/>
-        </w:rPr>
-        <w:t xml:space="preserve"> (medida de largo y ancho)@Información adicional: aula 2@Información adicional: aula 3@no</w:t>
+          <w:color w:val="00B050"/>
+          <w:sz w:val="28"/>
+          <w:szCs w:val="28"/>
+        </w:rPr>
+        <w:t>beacon14 beacon15 beacon16 beacon0 beacon1 beacon2 beacon3 beacon4 FINAL</w:t>
+      </w:r>
+      <w:r>
+        <w:rPr>
+          <w:color w:val="3B3838" w:themeColor="background2" w:themeShade="40"/>
+          <w:sz w:val="28"/>
+          <w:szCs w:val="28"/>
+        </w:rPr>
+        <w:t>|</w:t>
+      </w:r>
+      <w:r>
+        <w:rPr>
+          <w:color w:val="0070C0"/>
+          <w:sz w:val="28"/>
+          <w:szCs w:val="28"/>
+        </w:rPr>
+        <w:t>Continua recto 15.0 metros. Luego gira a la izquierda.@Continua recto 10.0 metros. Luego gira a la izquierda.@Continua recto 5.0 metros. Luego gira a la izquierda.@Gira a la izquierda.Luego continua recto 20.0 metros.@Continua recto 15.0 metros. @Continua recto 10.0 metros. @Continua recto 5.0 metros. @Su destino está a la derecha</w:t>
+      </w:r>
+      <w:r>
+        <w:rPr>
+          <w:color w:val="3B3838" w:themeColor="background2" w:themeShade="40"/>
+          <w:sz w:val="28"/>
+          <w:szCs w:val="28"/>
+        </w:rPr>
+        <w:t>|</w:t>
+      </w:r>
+      <w:r>
+        <w:rPr>
+          <w:color w:val="7030A0"/>
+          <w:sz w:val="28"/>
+          <w:szCs w:val="28"/>
+        </w:rPr>
+        <w:t>no@no@no@iz@no@no@no@no</w:t>
+      </w:r>
+      <w:r>
+        <w:rPr>
+          <w:color w:val="3B3838" w:themeColor="background2" w:themeShade="40"/>
+          <w:sz w:val="28"/>
+          <w:szCs w:val="28"/>
+        </w:rPr>
+        <w:t>|</w:t>
+      </w:r>
+      <w:r>
+        <w:rPr>
+          <w:color w:val="767171" w:themeColor="background2" w:themeShade="80"/>
+          <w:sz w:val="28"/>
+          <w:szCs w:val="28"/>
+        </w:rPr>
+        <w:t xml:space="preserve">Información adicional: secretaria (medida ancho)@Información adicional: interseccion y conserjeria (necesitara medida de ancho y de largo)@Información adicional: salon de actos (necesitara medida de ancho y largo)@Información adicional: interseccion,aula 1 y hay </w:t>
+      </w:r>
+      <w:r>
+        <w:rPr>
+          <w:color w:val="767171" w:themeColor="background2" w:themeShade="80"/>
+          <w:sz w:val="28"/>
+          <w:szCs w:val="28"/>
+        </w:rPr>
+        <w:t>aseos</w:t>
+      </w:r>
+      <w:r>
+        <w:rPr>
+          <w:color w:val="767171" w:themeColor="background2" w:themeShade="80"/>
+          <w:sz w:val="28"/>
+          <w:szCs w:val="28"/>
+        </w:rPr>
+        <w:t xml:space="preserve"> (medida largo). Hay dos escalones@Información adicional: interseccion (medida de largo y ancho)@Información adicional: aula 2@Información adicional: aula 3@no</w:t>
       </w:r>
     </w:p>
     <w:p>
@@ -816,6 +358,8 @@
           <w:szCs w:val="28"/>
         </w:rPr>
       </w:pPr>
+      <w:bookmarkStart w:id="0" w:name="_GoBack"/>
+      <w:bookmarkEnd w:id="0"/>
     </w:p>
     <w:p>
       <w:pPr>
@@ -836,8 +380,6 @@
           <w:szCs w:val="28"/>
         </w:rPr>
       </w:pPr>
-      <w:bookmarkStart w:id="0" w:name="_GoBack"/>
-      <w:bookmarkEnd w:id="0"/>
     </w:p>
     <w:p>
       <w:pPr>
@@ -2151,14 +1693,7 @@
                                 <w:sz w:val="24"/>
                                 <w:szCs w:val="24"/>
                               </w:rPr>
-                              <w:t xml:space="preserve">Dirección </w:t>
-                            </w:r>
-                            <w:r>
-                              <w:rPr>
-                                <w:sz w:val="24"/>
-                                <w:szCs w:val="24"/>
-                              </w:rPr>
-                              <w:t>norte</w:t>
+                              <w:t>Dirección norte</w:t>
                             </w:r>
                           </w:p>
                         </w:txbxContent>
@@ -2196,14 +1731,7 @@
                           <w:sz w:val="24"/>
                           <w:szCs w:val="24"/>
                         </w:rPr>
-                        <w:t xml:space="preserve">Dirección </w:t>
-                      </w:r>
-                      <w:r>
-                        <w:rPr>
-                          <w:sz w:val="24"/>
-                          <w:szCs w:val="24"/>
-                        </w:rPr>
-                        <w:t>norte</w:t>
+                        <w:t>Dirección norte</w:t>
                       </w:r>
                     </w:p>
                   </w:txbxContent>

</xml_diff>